<commit_message>
final lesson changes lesson
</commit_message>
<xml_diff>
--- a/ALevel/FSM&TM/FiniteStateMachinesAnswers.docx
+++ b/ALevel/FSM&TM/FiniteStateMachinesAnswers.docx
@@ -17,6 +17,9 @@
     </w:p>
     <w:p>
       <w:r>
+        <w:rPr>
+          <w:noProof/>
+        </w:rPr>
         <w:drawing>
           <wp:inline distT="0" distB="0" distL="0" distR="0" wp14:anchorId="44AF6070" wp14:editId="37EEC0FF">
             <wp:extent cx="4786489" cy="2767840"/>
@@ -867,7 +870,7 @@
     </w:p>
     <w:p>
       <w:r>
-        <w:t>EXTENSION: What’s the main limitation of Finite State Machines? What can’t we represent with Finite State Machines?</w:t>
+        <w:t>EXTENSION: What’s the main limitation of Finite State Machines? What can’t we represent with Finite State Machines? Feel free to Research and Google as much as you can.</w:t>
       </w:r>
     </w:p>
     <w:sectPr>

</xml_diff>